<commit_message>
Update Cài đặt phần mềm lần 1
</commit_message>
<xml_diff>
--- a/Documents/Nhan - ProjectProposal.docx
+++ b/Documents/Nhan - ProjectProposal.docx
@@ -6277,52 +6277,49 @@
           <w:szCs w:val="18"/>
           <w:bdr w:val="none" w:sz="0" w:space="0" w:color="auto" w:frame="1"/>
         </w:rPr>
-        <w:t xml:space="preserve"> </w:t>
-      </w:r>
-      <w:r>
-        <w:rPr>
-          <w:rFonts w:ascii="Arial" w:hAnsi="Arial" w:cs="Arial"/>
-          <w:color w:val="333333"/>
+        <w:t xml:space="preserve"> 6MK, BUS 1333</w:t>
+      </w:r>
+    </w:p>
+    <w:p>
+      <w:pPr>
+        <w:rPr>
           <w:sz w:val="18"/>
           <w:szCs w:val="18"/>
-          <w:bdr w:val="none" w:sz="0" w:space="0" w:color="auto" w:frame="1"/>
-        </w:rPr>
-        <w:t>6MK, BUS 1333</w:t>
-      </w:r>
-    </w:p>
-    <w:p>
-      <w:pPr>
+        </w:rPr>
+      </w:pPr>
+      <w:r>
         <w:rPr>
           <w:sz w:val="18"/>
           <w:szCs w:val="18"/>
         </w:rPr>
-      </w:pPr>
+        <w:tab/>
+        <w:t xml:space="preserve">Ram 256MB </w:t>
+      </w:r>
+      <w:proofErr w:type="spellStart"/>
       <w:r>
         <w:rPr>
           <w:sz w:val="18"/>
           <w:szCs w:val="18"/>
         </w:rPr>
-        <w:tab/>
-        <w:t xml:space="preserve">Ram 256MB </w:t>
-      </w:r>
-      <w:proofErr w:type="spellStart"/>
+        <w:t>trở</w:t>
+      </w:r>
+      <w:proofErr w:type="spellEnd"/>
       <w:r>
         <w:rPr>
           <w:sz w:val="18"/>
           <w:szCs w:val="18"/>
         </w:rPr>
-        <w:t>trở</w:t>
-      </w:r>
-      <w:proofErr w:type="spellEnd"/>
+        <w:t xml:space="preserve"> </w:t>
+      </w:r>
+      <w:proofErr w:type="spellStart"/>
       <w:r>
         <w:rPr>
           <w:sz w:val="18"/>
           <w:szCs w:val="18"/>
         </w:rPr>
-        <w:t xml:space="preserve"> lên</w:t>
-      </w:r>
-      <w:bookmarkStart w:id="6" w:name="_GoBack"/>
-      <w:bookmarkEnd w:id="6"/>
+        <w:t>lên</w:t>
+      </w:r>
+      <w:proofErr w:type="spellEnd"/>
     </w:p>
     <w:p>
       <w:r>
@@ -6374,7 +6371,7 @@
           <w:rFonts w:cs="Segoe UI"/>
         </w:rPr>
       </w:pPr>
-      <w:bookmarkStart w:id="7" w:name="_Toc413938721"/>
+      <w:bookmarkStart w:id="6" w:name="_Toc413938721"/>
       <w:proofErr w:type="spellStart"/>
       <w:r>
         <w:rPr>
@@ -6425,7 +6422,7 @@
         </w:rPr>
         <w:t>triển</w:t>
       </w:r>
-      <w:bookmarkEnd w:id="7"/>
+      <w:bookmarkEnd w:id="6"/>
       <w:proofErr w:type="spellEnd"/>
     </w:p>
     <w:p/>
@@ -7051,6 +7048,247 @@
         <w:t>mềm</w:t>
       </w:r>
       <w:proofErr w:type="spellEnd"/>
+    </w:p>
+    <w:p>
+      <w:r>
+        <w:t>-</w:t>
+      </w:r>
+      <w:proofErr w:type="spellStart"/>
+      <w:r>
+        <w:t>Cài</w:t>
+      </w:r>
+      <w:proofErr w:type="spellEnd"/>
+      <w:r>
+        <w:t xml:space="preserve"> </w:t>
+      </w:r>
+      <w:proofErr w:type="spellStart"/>
+      <w:r>
+        <w:t>đặt</w:t>
+      </w:r>
+      <w:proofErr w:type="spellEnd"/>
+      <w:r>
+        <w:t xml:space="preserve"> </w:t>
+      </w:r>
+      <w:proofErr w:type="spellStart"/>
+      <w:r>
+        <w:t>p</w:t>
+      </w:r>
+      <w:r>
+        <w:t>hần</w:t>
+      </w:r>
+      <w:proofErr w:type="spellEnd"/>
+      <w:r>
+        <w:t xml:space="preserve"> </w:t>
+      </w:r>
+      <w:proofErr w:type="spellStart"/>
+      <w:r>
+        <w:t>mềm</w:t>
+      </w:r>
+      <w:proofErr w:type="spellEnd"/>
+      <w:r>
+        <w:t xml:space="preserve"> </w:t>
+      </w:r>
+      <w:proofErr w:type="spellStart"/>
+      <w:r>
+        <w:t>lập</w:t>
+      </w:r>
+      <w:proofErr w:type="spellEnd"/>
+      <w:r>
+        <w:t xml:space="preserve"> </w:t>
+      </w:r>
+      <w:proofErr w:type="spellStart"/>
+      <w:r>
+        <w:t>trình</w:t>
+      </w:r>
+      <w:proofErr w:type="spellEnd"/>
+      <w:r>
+        <w:t>: visual code, sublime text 3</w:t>
+      </w:r>
+      <w:r>
+        <w:t>.</w:t>
+      </w:r>
+    </w:p>
+    <w:p>
+      <w:r>
+        <w:t>-</w:t>
+      </w:r>
+      <w:proofErr w:type="spellStart"/>
+      <w:r>
+        <w:t>Cài</w:t>
+      </w:r>
+      <w:proofErr w:type="spellEnd"/>
+      <w:r>
+        <w:t xml:space="preserve"> </w:t>
+      </w:r>
+      <w:proofErr w:type="spellStart"/>
+      <w:r>
+        <w:t>đặt</w:t>
+      </w:r>
+      <w:proofErr w:type="spellEnd"/>
+      <w:r>
+        <w:t xml:space="preserve"> </w:t>
+      </w:r>
+      <w:proofErr w:type="spellStart"/>
+      <w:r>
+        <w:t>trình</w:t>
+      </w:r>
+      <w:proofErr w:type="spellEnd"/>
+      <w:r>
+        <w:t xml:space="preserve"> </w:t>
+      </w:r>
+      <w:proofErr w:type="spellStart"/>
+      <w:r>
+        <w:t>duyệt</w:t>
+      </w:r>
+      <w:proofErr w:type="spellEnd"/>
+      <w:r>
+        <w:t>: Google C</w:t>
+      </w:r>
+      <w:bookmarkStart w:id="7" w:name="_GoBack"/>
+      <w:bookmarkEnd w:id="7"/>
+      <w:r>
+        <w:t>hrome</w:t>
+      </w:r>
+    </w:p>
+    <w:p>
+      <w:r>
+        <w:t>-</w:t>
+      </w:r>
+      <w:proofErr w:type="spellStart"/>
+      <w:r>
+        <w:t>Cài</w:t>
+      </w:r>
+      <w:proofErr w:type="spellEnd"/>
+      <w:r>
+        <w:t xml:space="preserve"> </w:t>
+      </w:r>
+      <w:proofErr w:type="spellStart"/>
+      <w:r>
+        <w:t>đặt</w:t>
+      </w:r>
+      <w:proofErr w:type="spellEnd"/>
+      <w:r>
+        <w:t xml:space="preserve"> </w:t>
+      </w:r>
+      <w:proofErr w:type="spellStart"/>
+      <w:r>
+        <w:t>cơ</w:t>
+      </w:r>
+      <w:proofErr w:type="spellEnd"/>
+      <w:r>
+        <w:t xml:space="preserve"> </w:t>
+      </w:r>
+      <w:proofErr w:type="spellStart"/>
+      <w:r>
+        <w:t>sở</w:t>
+      </w:r>
+      <w:proofErr w:type="spellEnd"/>
+      <w:r>
+        <w:t xml:space="preserve"> </w:t>
+      </w:r>
+      <w:proofErr w:type="spellStart"/>
+      <w:r>
+        <w:t>dữ</w:t>
+      </w:r>
+      <w:proofErr w:type="spellEnd"/>
+      <w:r>
+        <w:t xml:space="preserve"> </w:t>
+      </w:r>
+      <w:proofErr w:type="spellStart"/>
+      <w:r>
+        <w:t>liệu</w:t>
+      </w:r>
+      <w:proofErr w:type="spellEnd"/>
+      <w:r>
+        <w:t xml:space="preserve"> </w:t>
+      </w:r>
+      <w:proofErr w:type="spellStart"/>
+      <w:r>
+        <w:t>mySQL</w:t>
+      </w:r>
+      <w:proofErr w:type="spellEnd"/>
+    </w:p>
+    <w:p>
+      <w:r>
+        <w:t>-</w:t>
+      </w:r>
+      <w:proofErr w:type="spellStart"/>
+      <w:r>
+        <w:t>Cài</w:t>
+      </w:r>
+      <w:proofErr w:type="spellEnd"/>
+      <w:r>
+        <w:t xml:space="preserve"> </w:t>
+      </w:r>
+      <w:proofErr w:type="spellStart"/>
+      <w:r>
+        <w:t>đặt</w:t>
+      </w:r>
+      <w:proofErr w:type="spellEnd"/>
+      <w:r>
+        <w:t xml:space="preserve"> </w:t>
+      </w:r>
+      <w:proofErr w:type="spellStart"/>
+      <w:r>
+        <w:t>mã</w:t>
+      </w:r>
+      <w:proofErr w:type="spellEnd"/>
+      <w:r>
+        <w:t xml:space="preserve"> </w:t>
+      </w:r>
+      <w:proofErr w:type="spellStart"/>
+      <w:r>
+        <w:t>nguồn</w:t>
+      </w:r>
+      <w:proofErr w:type="spellEnd"/>
+    </w:p>
+    <w:p>
+      <w:r>
+        <w:t>-</w:t>
+      </w:r>
+      <w:proofErr w:type="spellStart"/>
+      <w:r>
+        <w:t>Kiểm</w:t>
+      </w:r>
+      <w:proofErr w:type="spellEnd"/>
+      <w:r>
+        <w:t xml:space="preserve"> </w:t>
+      </w:r>
+      <w:proofErr w:type="spellStart"/>
+      <w:r>
+        <w:t>thử</w:t>
+      </w:r>
+      <w:proofErr w:type="spellEnd"/>
+      <w:r>
+        <w:t xml:space="preserve"> </w:t>
+      </w:r>
+      <w:proofErr w:type="spellStart"/>
+      <w:r>
+        <w:t>đơn</w:t>
+      </w:r>
+      <w:proofErr w:type="spellEnd"/>
+      <w:r>
+        <w:t xml:space="preserve"> </w:t>
+      </w:r>
+      <w:proofErr w:type="spellStart"/>
+      <w:r>
+        <w:t>vị</w:t>
+      </w:r>
+      <w:proofErr w:type="spellEnd"/>
+      <w:r>
+        <w:t xml:space="preserve"> </w:t>
+      </w:r>
+      <w:proofErr w:type="spellStart"/>
+      <w:r>
+        <w:t>bằng</w:t>
+      </w:r>
+      <w:proofErr w:type="spellEnd"/>
+      <w:r>
+        <w:t xml:space="preserve"> </w:t>
+      </w:r>
+      <w:r>
+        <w:t>Quality Center</w:t>
+      </w:r>
     </w:p>
     <w:p/>
     <w:p>
@@ -11765,6 +12003,7 @@
     <w:lsdException w:name="HTML Sample" w:semiHidden="1" w:unhideWhenUsed="1"/>
     <w:lsdException w:name="HTML Typewriter" w:semiHidden="1" w:unhideWhenUsed="1"/>
     <w:lsdException w:name="HTML Variable" w:semiHidden="1" w:unhideWhenUsed="1"/>
+    <w:lsdException w:name="Normal Table" w:semiHidden="1" w:unhideWhenUsed="1"/>
     <w:lsdException w:name="annotation subject" w:semiHidden="1" w:unhideWhenUsed="1"/>
     <w:lsdException w:name="No List" w:semiHidden="1" w:unhideWhenUsed="1"/>
     <w:lsdException w:name="Outline List 1" w:semiHidden="1" w:unhideWhenUsed="1"/>
@@ -11808,8 +12047,10 @@
     <w:lsdException w:name="Table Elegant" w:semiHidden="1" w:unhideWhenUsed="1"/>
     <w:lsdException w:name="Table Professional" w:semiHidden="1" w:unhideWhenUsed="1"/>
     <w:lsdException w:name="Table Subtle 1" w:semiHidden="1" w:unhideWhenUsed="1"/>
+    <w:lsdException w:name="Table Subtle 2" w:semiHidden="1" w:unhideWhenUsed="1"/>
     <w:lsdException w:name="Table Web 1" w:semiHidden="1" w:unhideWhenUsed="1"/>
     <w:lsdException w:name="Table Web 2" w:semiHidden="1" w:unhideWhenUsed="1"/>
+    <w:lsdException w:name="Table Web 3" w:semiHidden="1" w:unhideWhenUsed="1"/>
     <w:lsdException w:name="Balloon Text" w:semiHidden="1" w:unhideWhenUsed="1"/>
     <w:lsdException w:name="Table Grid" w:uiPriority="59"/>
     <w:lsdException w:name="Table Theme" w:semiHidden="1" w:unhideWhenUsed="1"/>
@@ -12693,6 +12934,7 @@
     <w:rsid w:val="00CF6597"/>
     <w:rsid w:val="00D15AB5"/>
     <w:rsid w:val="00D73183"/>
+    <w:rsid w:val="00D91292"/>
     <w:rsid w:val="00DB34F6"/>
     <w:rsid w:val="00DC3C80"/>
     <w:rsid w:val="00E60812"/>
@@ -12845,6 +13087,7 @@
     <w:lsdException w:name="HTML Sample" w:semiHidden="1" w:unhideWhenUsed="1"/>
     <w:lsdException w:name="HTML Typewriter" w:semiHidden="1" w:unhideWhenUsed="1"/>
     <w:lsdException w:name="HTML Variable" w:semiHidden="1" w:unhideWhenUsed="1"/>
+    <w:lsdException w:name="Normal Table" w:semiHidden="1" w:unhideWhenUsed="1"/>
     <w:lsdException w:name="annotation subject" w:semiHidden="1" w:unhideWhenUsed="1"/>
     <w:lsdException w:name="No List" w:semiHidden="1" w:unhideWhenUsed="1"/>
     <w:lsdException w:name="Outline List 1" w:semiHidden="1" w:unhideWhenUsed="1"/>
@@ -12888,8 +13131,10 @@
     <w:lsdException w:name="Table Elegant" w:semiHidden="1" w:unhideWhenUsed="1"/>
     <w:lsdException w:name="Table Professional" w:semiHidden="1" w:unhideWhenUsed="1"/>
     <w:lsdException w:name="Table Subtle 1" w:semiHidden="1" w:unhideWhenUsed="1"/>
+    <w:lsdException w:name="Table Subtle 2" w:semiHidden="1" w:unhideWhenUsed="1"/>
     <w:lsdException w:name="Table Web 1" w:semiHidden="1" w:unhideWhenUsed="1"/>
     <w:lsdException w:name="Table Web 2" w:semiHidden="1" w:unhideWhenUsed="1"/>
+    <w:lsdException w:name="Table Web 3" w:semiHidden="1" w:unhideWhenUsed="1"/>
     <w:lsdException w:name="Balloon Text" w:semiHidden="1" w:unhideWhenUsed="1"/>
     <w:lsdException w:name="Table Grid" w:uiPriority="59"/>
     <w:lsdException w:name="Table Theme" w:semiHidden="1" w:unhideWhenUsed="1"/>
@@ -13486,7 +13731,7 @@
 </file>
 
 <file path=customXml/itemProps2.xml><?xml version="1.0" encoding="utf-8"?>
-<ds:datastoreItem xmlns:ds="http://schemas.openxmlformats.org/officeDocument/2006/customXml" ds:itemID="{DB8485D1-91C0-4D53-8217-F72DECBBEACC}">
+<ds:datastoreItem xmlns:ds="http://schemas.openxmlformats.org/officeDocument/2006/customXml" ds:itemID="{ECB26268-A40E-4961-972E-66B32EF67D3F}">
   <ds:schemaRefs>
     <ds:schemaRef ds:uri="http://schemas.openxmlformats.org/officeDocument/2006/bibliography"/>
   </ds:schemaRefs>

</xml_diff>

<commit_message>
Update Cài đặt phần mềm lần 2
</commit_message>
<xml_diff>
--- a/Documents/Nhan - ProjectProposal.docx
+++ b/Documents/Nhan - ProjectProposal.docx
@@ -6835,6 +6835,8 @@
         </w:rPr>
         <w:t>.</w:t>
       </w:r>
+      <w:bookmarkStart w:id="7" w:name="_GoBack"/>
+      <w:bookmarkEnd w:id="7"/>
     </w:p>
     <w:p/>
     <w:p>
@@ -7142,12 +7144,7 @@
       </w:r>
       <w:proofErr w:type="spellEnd"/>
       <w:r>
-        <w:t>: Google C</w:t>
-      </w:r>
-      <w:bookmarkStart w:id="7" w:name="_GoBack"/>
-      <w:bookmarkEnd w:id="7"/>
-      <w:r>
-        <w:t>hrome</w:t>
+        <w:t>: Google Chrome</w:t>
       </w:r>
     </w:p>
     <w:p>
@@ -7172,6 +7169,22 @@
       </w:r>
       <w:proofErr w:type="spellStart"/>
       <w:r>
+        <w:t>quản</w:t>
+      </w:r>
+      <w:proofErr w:type="spellEnd"/>
+      <w:r>
+        <w:t xml:space="preserve"> </w:t>
+      </w:r>
+      <w:proofErr w:type="spellStart"/>
+      <w:r>
+        <w:t>lí</w:t>
+      </w:r>
+      <w:proofErr w:type="spellEnd"/>
+      <w:r>
+        <w:t xml:space="preserve"> </w:t>
+      </w:r>
+      <w:proofErr w:type="spellStart"/>
+      <w:r>
         <w:t>cơ</w:t>
       </w:r>
       <w:proofErr w:type="spellEnd"/>
@@ -7200,13 +7213,25 @@
       </w:r>
       <w:proofErr w:type="spellEnd"/>
       <w:r>
-        <w:t xml:space="preserve"> </w:t>
-      </w:r>
-      <w:proofErr w:type="spellStart"/>
-      <w:r>
-        <w:t>mySQL</w:t>
-      </w:r>
-      <w:proofErr w:type="spellEnd"/>
+        <w:t xml:space="preserve">, apache, </w:t>
+      </w:r>
+      <w:r>
+        <w:t>PHP</w:t>
+      </w:r>
+      <w:r>
+        <w:t xml:space="preserve"> </w:t>
+      </w:r>
+      <w:proofErr w:type="spellStart"/>
+      <w:r>
+        <w:t>bằng</w:t>
+      </w:r>
+      <w:proofErr w:type="spellEnd"/>
+      <w:r>
+        <w:t xml:space="preserve"> </w:t>
+      </w:r>
+      <w:r>
+        <w:t>WampServer</w:t>
+      </w:r>
     </w:p>
     <w:p>
       <w:r>
@@ -12908,6 +12933,7 @@
     <w:rsid w:val="00221177"/>
     <w:rsid w:val="00241514"/>
     <w:rsid w:val="002E1116"/>
+    <w:rsid w:val="00303C8F"/>
     <w:rsid w:val="003466A5"/>
     <w:rsid w:val="003468ED"/>
     <w:rsid w:val="0036061B"/>
@@ -12934,7 +12960,6 @@
     <w:rsid w:val="00CF6597"/>
     <w:rsid w:val="00D15AB5"/>
     <w:rsid w:val="00D73183"/>
-    <w:rsid w:val="00D91292"/>
     <w:rsid w:val="00DB34F6"/>
     <w:rsid w:val="00DC3C80"/>
     <w:rsid w:val="00E60812"/>
@@ -13731,7 +13756,7 @@
 </file>
 
 <file path=customXml/itemProps2.xml><?xml version="1.0" encoding="utf-8"?>
-<ds:datastoreItem xmlns:ds="http://schemas.openxmlformats.org/officeDocument/2006/customXml" ds:itemID="{ECB26268-A40E-4961-972E-66B32EF67D3F}">
+<ds:datastoreItem xmlns:ds="http://schemas.openxmlformats.org/officeDocument/2006/customXml" ds:itemID="{B494A5FE-C16C-42BE-B834-E49F23424AE4}">
   <ds:schemaRefs>
     <ds:schemaRef ds:uri="http://schemas.openxmlformats.org/officeDocument/2006/bibliography"/>
   </ds:schemaRefs>

</xml_diff>